<commit_message>
text changes to cv
</commit_message>
<xml_diff>
--- a/RayFitzpatrickCV2022.docx
+++ b/RayFitzpatrickCV2022.docx
@@ -196,6 +196,16 @@
           <w:t>www.linkedin.com/in/ray-fitzpatrick-351a801a2</w:t>
         </w:r>
       </w:hyperlink>
+      <w:r>
+        <w:rPr>
+          <w:rStyle w:val="Hyperlink"/>
+          <w:rFonts w:cs="Segoe UI"/>
+          <w:sz w:val="20"/>
+          <w:bdr w:val="none" w:sz="0" w:space="0" w:color="auto" w:frame="1"/>
+          <w:shd w:val="clear" w:color="auto" w:fill="FFFFFF"/>
+        </w:rPr>
+        <w:t>/</w:t>
+      </w:r>
       <w:r>
         <w:rPr>
           <w:rStyle w:val="break-words"/>
@@ -1111,13 +1121,27 @@
         </w:rPr>
         <w:t xml:space="preserve">● The project will be primarily built in Python and use libraries such as </w:t>
       </w:r>
+      <w:r>
+        <w:rPr>
+          <w:sz w:val="24"/>
+          <w:szCs w:val="24"/>
+        </w:rPr>
+        <w:t>TensorFlow</w:t>
+      </w:r>
+      <w:r>
+        <w:rPr>
+          <w:sz w:val="24"/>
+          <w:szCs w:val="24"/>
+        </w:rPr>
+        <w:t xml:space="preserve">, </w:t>
+      </w:r>
       <w:proofErr w:type="spellStart"/>
       <w:r>
         <w:rPr>
           <w:sz w:val="24"/>
           <w:szCs w:val="24"/>
         </w:rPr>
-        <w:t>Tensorflow</w:t>
+        <w:t>pyTesseract</w:t>
       </w:r>
       <w:proofErr w:type="spellEnd"/>
       <w:r>
@@ -1125,33 +1149,15 @@
           <w:sz w:val="24"/>
           <w:szCs w:val="24"/>
         </w:rPr>
-        <w:t xml:space="preserve">, </w:t>
-      </w:r>
-      <w:proofErr w:type="spellStart"/>
-      <w:r>
-        <w:rPr>
-          <w:sz w:val="24"/>
-          <w:szCs w:val="24"/>
-        </w:rPr>
-        <w:t>pyTesseract</w:t>
-      </w:r>
-      <w:proofErr w:type="spellEnd"/>
-      <w:r>
-        <w:rPr>
-          <w:sz w:val="24"/>
-          <w:szCs w:val="24"/>
-        </w:rPr>
         <w:t xml:space="preserve">, Pandas and </w:t>
       </w:r>
-      <w:proofErr w:type="spellStart"/>
-      <w:r>
-        <w:rPr>
-          <w:sz w:val="24"/>
-          <w:szCs w:val="24"/>
-        </w:rPr>
-        <w:t>MatplotLib</w:t>
-      </w:r>
-      <w:proofErr w:type="spellEnd"/>
+      <w:r>
+        <w:rPr>
+          <w:sz w:val="24"/>
+          <w:szCs w:val="24"/>
+        </w:rPr>
+        <w:t>Matplotlib</w:t>
+      </w:r>
       <w:r>
         <w:rPr>
           <w:sz w:val="24"/>
@@ -1873,20 +1879,13 @@
         <w:t xml:space="preserve">accommodation, </w:t>
       </w:r>
       <w:r>
-        <w:t xml:space="preserve">front </w:t>
-      </w:r>
-      <w:proofErr w:type="spellStart"/>
-      <w:proofErr w:type="gramStart"/>
-      <w:r>
-        <w:t>office,</w:t>
-      </w:r>
-      <w:r>
-        <w:t>restaurants</w:t>
-      </w:r>
-      <w:proofErr w:type="spellEnd"/>
-      <w:proofErr w:type="gramEnd"/>
-      <w:r>
-        <w:t xml:space="preserve">, </w:t>
+        <w:t>front office,</w:t>
+      </w:r>
+      <w:r>
+        <w:t xml:space="preserve"> </w:t>
+      </w:r>
+      <w:r>
+        <w:t xml:space="preserve">restaurants, </w:t>
       </w:r>
       <w:r>
         <w:t>bars,</w:t>

</xml_diff>